<commit_message>
Classe report aggiunta, modificato il mockupAndroid.rp (Homepage) con l'aggiunta del report, fatto il Class Diagram.mdj di Admin (Authenticator e Gestione), work in progress Gestione Film. Modificata la tabella di cockburn "Report" aggiungendo la selezione del report.
</commit_message>
<xml_diff>
--- a/Varia/Tabelle di Cockburn/Tabelle CockBurn - Android/05_Report.docx
+++ b/Varia/Tabelle di Cockburn/Tabelle CockBurn - Android/05_Report.docx
@@ -114,23 +114,7 @@
                 <w:sz w:val="24"/>
                 <w:szCs w:val="24"/>
               </w:rPr>
-              <w:t xml:space="preserve">Goal in </w:t>
-            </w:r>
-            <w:proofErr w:type="spellStart"/>
-            <w:r>
-              <w:rPr>
-                <w:sz w:val="24"/>
-                <w:szCs w:val="24"/>
-              </w:rPr>
-              <w:t>Context</w:t>
-            </w:r>
-            <w:proofErr w:type="spellEnd"/>
-            <w:r>
-              <w:rPr>
-                <w:sz w:val="24"/>
-                <w:szCs w:val="24"/>
-              </w:rPr>
-              <w:t xml:space="preserve"> </w:t>
+              <w:t xml:space="preserve">Goal in Context </w:t>
             </w:r>
           </w:p>
         </w:tc>
@@ -186,21 +170,12 @@
                 <w:szCs w:val="24"/>
               </w:rPr>
             </w:pPr>
-            <w:proofErr w:type="spellStart"/>
-            <w:r>
-              <w:rPr>
-                <w:sz w:val="24"/>
-                <w:szCs w:val="24"/>
-              </w:rPr>
-              <w:t>Preconditions</w:t>
-            </w:r>
-            <w:proofErr w:type="spellEnd"/>
-            <w:r>
-              <w:rPr>
-                <w:sz w:val="24"/>
-                <w:szCs w:val="24"/>
-              </w:rPr>
-              <w:t xml:space="preserve"> </w:t>
+            <w:r>
+              <w:rPr>
+                <w:sz w:val="24"/>
+                <w:szCs w:val="24"/>
+              </w:rPr>
+              <w:t xml:space="preserve">Preconditions </w:t>
             </w:r>
           </w:p>
         </w:tc>
@@ -261,23 +236,7 @@
                 <w:sz w:val="24"/>
                 <w:szCs w:val="24"/>
               </w:rPr>
-              <w:t xml:space="preserve">Success End </w:t>
-            </w:r>
-            <w:proofErr w:type="spellStart"/>
-            <w:r>
-              <w:rPr>
-                <w:sz w:val="24"/>
-                <w:szCs w:val="24"/>
-              </w:rPr>
-              <w:t>Condition</w:t>
-            </w:r>
-            <w:proofErr w:type="spellEnd"/>
-            <w:r>
-              <w:rPr>
-                <w:sz w:val="24"/>
-                <w:szCs w:val="24"/>
-              </w:rPr>
-              <w:t xml:space="preserve"> </w:t>
+              <w:t xml:space="preserve">Success End Condition </w:t>
             </w:r>
           </w:p>
         </w:tc>
@@ -298,16 +257,11 @@
               <w:cnfStyle w:val="000000000000" w:firstRow="0" w:lastRow="0" w:firstColumn="0" w:lastColumn="0" w:oddVBand="0" w:evenVBand="0" w:oddHBand="0" w:evenHBand="0" w:firstRowFirstColumn="0" w:firstRowLastColumn="0" w:lastRowFirstColumn="0" w:lastRowLastColumn="0"/>
             </w:pPr>
             <w:r>
-              <w:t xml:space="preserve">L’utente riesce correttamente a segnalare un </w:t>
-            </w:r>
-            <w:proofErr w:type="gramStart"/>
-            <w:r>
-              <w:t xml:space="preserve">feed </w:t>
+              <w:t xml:space="preserve">L’utente riesce correttamente a segnalare un feed </w:t>
             </w:r>
             <w:r>
               <w:t>.</w:t>
             </w:r>
-            <w:proofErr w:type="gramEnd"/>
           </w:p>
         </w:tc>
       </w:tr>
@@ -338,37 +292,12 @@
                 <w:szCs w:val="24"/>
               </w:rPr>
             </w:pPr>
-            <w:proofErr w:type="spellStart"/>
-            <w:r>
-              <w:rPr>
-                <w:sz w:val="24"/>
-                <w:szCs w:val="24"/>
-              </w:rPr>
-              <w:t>Failed</w:t>
-            </w:r>
-            <w:proofErr w:type="spellEnd"/>
-            <w:r>
-              <w:rPr>
-                <w:sz w:val="24"/>
-                <w:szCs w:val="24"/>
-              </w:rPr>
-              <w:t xml:space="preserve"> End </w:t>
-            </w:r>
-            <w:proofErr w:type="spellStart"/>
-            <w:r>
-              <w:rPr>
-                <w:sz w:val="24"/>
-                <w:szCs w:val="24"/>
-              </w:rPr>
-              <w:t>Condition</w:t>
-            </w:r>
-            <w:proofErr w:type="spellEnd"/>
-            <w:r>
-              <w:rPr>
-                <w:sz w:val="24"/>
-                <w:szCs w:val="24"/>
-              </w:rPr>
-              <w:t xml:space="preserve"> </w:t>
+            <w:r>
+              <w:rPr>
+                <w:sz w:val="24"/>
+                <w:szCs w:val="24"/>
+              </w:rPr>
+              <w:t xml:space="preserve">Failed End Condition </w:t>
             </w:r>
           </w:p>
         </w:tc>
@@ -424,37 +353,12 @@
                 <w:szCs w:val="24"/>
               </w:rPr>
             </w:pPr>
-            <w:proofErr w:type="spellStart"/>
-            <w:r>
-              <w:rPr>
-                <w:sz w:val="24"/>
-                <w:szCs w:val="24"/>
-              </w:rPr>
-              <w:t>Primary</w:t>
-            </w:r>
-            <w:proofErr w:type="spellEnd"/>
-            <w:r>
-              <w:rPr>
-                <w:sz w:val="24"/>
-                <w:szCs w:val="24"/>
-              </w:rPr>
-              <w:t xml:space="preserve"> </w:t>
-            </w:r>
-            <w:proofErr w:type="spellStart"/>
-            <w:r>
-              <w:rPr>
-                <w:sz w:val="24"/>
-                <w:szCs w:val="24"/>
-              </w:rPr>
-              <w:t>Actor</w:t>
-            </w:r>
-            <w:proofErr w:type="spellEnd"/>
-            <w:r>
-              <w:rPr>
-                <w:sz w:val="24"/>
-                <w:szCs w:val="24"/>
-              </w:rPr>
-              <w:t xml:space="preserve"> </w:t>
+            <w:r>
+              <w:rPr>
+                <w:sz w:val="24"/>
+                <w:szCs w:val="24"/>
+              </w:rPr>
+              <w:t xml:space="preserve">Primary Actor </w:t>
             </w:r>
           </w:p>
         </w:tc>
@@ -1215,7 +1119,13 @@
               <w:cnfStyle w:val="000000000000" w:firstRow="0" w:lastRow="0" w:firstColumn="0" w:lastColumn="0" w:oddVBand="0" w:evenVBand="0" w:oddHBand="0" w:evenHBand="0" w:firstRowFirstColumn="0" w:firstRowLastColumn="0" w:lastRowFirstColumn="0" w:lastRowLastColumn="0"/>
             </w:pPr>
             <w:r>
-              <w:t>Clicca “Report for spoiler”</w:t>
+              <w:t xml:space="preserve">Clicca “Report </w:t>
+            </w:r>
+            <w:r>
+              <w:t>Reviews</w:t>
+            </w:r>
+            <w:r>
+              <w:t>”</w:t>
             </w:r>
             <w:r>
               <w:t>.</w:t>
@@ -1331,19 +1241,23 @@
                 <w:lang w:val="en-US"/>
               </w:rPr>
             </w:pPr>
-            <w:proofErr w:type="spellStart"/>
             <w:r>
               <w:rPr>
                 <w:lang w:val="en-US"/>
               </w:rPr>
-              <w:t>Mostra</w:t>
-            </w:r>
-            <w:proofErr w:type="spellEnd"/>
+              <w:t>Mostra pop-up “</w:t>
+            </w:r>
             <w:r>
               <w:rPr>
                 <w:lang w:val="en-US"/>
               </w:rPr>
-              <w:t xml:space="preserve"> pop-up “Do you want to report for spoiler?”</w:t>
+              <w:t>Choose report</w:t>
+            </w:r>
+            <w:r>
+              <w:rPr>
+                <w:lang w:val="en-US"/>
+              </w:rPr>
+              <w:t>”</w:t>
             </w:r>
             <w:r>
               <w:rPr>
@@ -1424,7 +1338,10 @@
               <w:cnfStyle w:val="000000000000" w:firstRow="0" w:lastRow="0" w:firstColumn="0" w:lastColumn="0" w:oddVBand="0" w:evenVBand="0" w:oddHBand="0" w:evenHBand="0" w:firstRowFirstColumn="0" w:firstRowLastColumn="0" w:lastRowFirstColumn="0" w:lastRowLastColumn="0"/>
             </w:pPr>
             <w:r>
-              <w:t>Clicca “Yes”</w:t>
+              <w:t xml:space="preserve">Clicca </w:t>
+            </w:r>
+            <w:r>
+              <w:t>un report tra quelli disponibili</w:t>
             </w:r>
             <w:r>
               <w:t>.</w:t>

</xml_diff>